<commit_message>
project report github link
</commit_message>
<xml_diff>
--- a/Project Report.docx
+++ b/Project Report.docx
@@ -129,6 +129,89 @@
           <w:rFonts w:ascii="Times New Roman" w:hAnsi="Times New Roman" w:cs="Times New Roman"/>
           <w:b/>
           <w:bCs/>
+          <w:sz w:val="22"/>
+          <w:szCs w:val="22"/>
+          <w:lang w:val="tr-TR"/>
+        </w:rPr>
+      </w:pPr>
+    </w:p>
+    <w:p>
+      <w:pPr>
+        <w:jc w:val="center"/>
+        <w:rPr>
+          <w:rFonts w:ascii="Times New Roman" w:hAnsi="Times New Roman" w:cs="Times New Roman"/>
+          <w:sz w:val="22"/>
+          <w:szCs w:val="22"/>
+          <w:lang w:val="tr-TR"/>
+        </w:rPr>
+      </w:pPr>
+      <w:proofErr w:type="spellStart"/>
+      <w:r>
+        <w:rPr>
+          <w:rFonts w:ascii="Times New Roman" w:hAnsi="Times New Roman" w:cs="Times New Roman"/>
+          <w:b/>
+          <w:bCs/>
+          <w:sz w:val="22"/>
+          <w:szCs w:val="22"/>
+          <w:lang w:val="tr-TR"/>
+        </w:rPr>
+        <w:t>Github</w:t>
+      </w:r>
+      <w:proofErr w:type="spellEnd"/>
+      <w:r>
+        <w:rPr>
+          <w:rFonts w:ascii="Times New Roman" w:hAnsi="Times New Roman" w:cs="Times New Roman"/>
+          <w:b/>
+          <w:bCs/>
+          <w:sz w:val="22"/>
+          <w:szCs w:val="22"/>
+          <w:lang w:val="tr-TR"/>
+        </w:rPr>
+        <w:t xml:space="preserve"> </w:t>
+      </w:r>
+      <w:proofErr w:type="spellStart"/>
+      <w:r>
+        <w:rPr>
+          <w:rFonts w:ascii="Times New Roman" w:hAnsi="Times New Roman" w:cs="Times New Roman"/>
+          <w:b/>
+          <w:bCs/>
+          <w:sz w:val="22"/>
+          <w:szCs w:val="22"/>
+          <w:lang w:val="tr-TR"/>
+        </w:rPr>
+        <w:t>Repository</w:t>
+      </w:r>
+      <w:proofErr w:type="spellEnd"/>
+      <w:r>
+        <w:rPr>
+          <w:rFonts w:ascii="Times New Roman" w:hAnsi="Times New Roman" w:cs="Times New Roman"/>
+          <w:b/>
+          <w:bCs/>
+          <w:sz w:val="22"/>
+          <w:szCs w:val="22"/>
+          <w:lang w:val="tr-TR"/>
+        </w:rPr>
+        <w:t xml:space="preserve">: </w:t>
+      </w:r>
+      <w:hyperlink r:id="rId5" w:history="1">
+        <w:r>
+          <w:rPr>
+            <w:rStyle w:val="Hyperlink"/>
+            <w:rFonts w:ascii="Times New Roman" w:hAnsi="Times New Roman" w:cs="Times New Roman"/>
+            <w:sz w:val="22"/>
+            <w:szCs w:val="22"/>
+            <w:lang w:val="tr-TR"/>
+          </w:rPr>
+          <w:t>https://github.com/erennaltin/CS210-Project</w:t>
+        </w:r>
+      </w:hyperlink>
+    </w:p>
+    <w:p>
+      <w:pPr>
+        <w:rPr>
+          <w:rFonts w:ascii="Times New Roman" w:hAnsi="Times New Roman" w:cs="Times New Roman"/>
+          <w:b/>
+          <w:bCs/>
           <w:lang w:val="en-US"/>
         </w:rPr>
       </w:pPr>
@@ -420,7 +503,17 @@
           <w:szCs w:val="22"/>
           <w:lang w:val="en-US"/>
         </w:rPr>
-        <w:t xml:space="preserve">For getting the high school education rates of each province, we used the data which is provided by MEB here is the data of high school education rates for each province. To parse and extract this data, we used PyPDF2 library and PDFReader function. Then as we showed our data it is a long </w:t>
+        <w:t xml:space="preserve">For getting the high school education rates of each province, we used the data which is provided by MEB here is the data of high school education rates for each province. To parse and extract this data, we used </w:t>
+      </w:r>
+      <w:r>
+        <w:rPr>
+          <w:rFonts w:ascii="Times New Roman" w:hAnsi="Times New Roman" w:cs="Times New Roman"/>
+          <w:sz w:val="22"/>
+          <w:szCs w:val="22"/>
+          <w:lang w:val="en-US"/>
+        </w:rPr>
+        <w:lastRenderedPageBreak/>
+        <w:t xml:space="preserve">PyPDF2 library and PDFReader function. Then as we showed our data it is a long </w:t>
       </w:r>
       <w:proofErr w:type="gramStart"/>
       <w:r>
@@ -1126,6 +1219,7 @@
           <w:szCs w:val="22"/>
           <w:lang w:val="en-US"/>
         </w:rPr>
+        <w:lastRenderedPageBreak/>
         <w:t xml:space="preserve">GDP (Gross Domestic Product) is one of the most important </w:t>
       </w:r>
       <w:proofErr w:type="gramStart"/>
@@ -1148,18 +1242,7 @@
           <w:szCs w:val="22"/>
           <w:lang w:val="en-US"/>
         </w:rPr>
-        <w:t xml:space="preserve"> of economic improvement of the city. From the graph it is understood that GDP and our score variable is correlated. Additionally, when, we </w:t>
-      </w:r>
-      <w:r>
-        <w:rPr>
-          <w:rFonts w:ascii="Times New Roman" w:hAnsi="Times New Roman" w:cs="Times New Roman"/>
-          <w:color w:val="000000"/>
-          <w:sz w:val="22"/>
-          <w:szCs w:val="22"/>
-          <w:lang w:val="en-US"/>
-        </w:rPr>
-        <w:lastRenderedPageBreak/>
-        <w:t xml:space="preserve">look at the </w:t>
+        <w:t xml:space="preserve"> of economic improvement of the city. From the graph it is understood that GDP and our score variable is correlated. Additionally, when, we look at the </w:t>
       </w:r>
       <w:proofErr w:type="spellStart"/>
       <w:r>
@@ -1674,17 +1757,8 @@
           <w:szCs w:val="22"/>
           <w:lang w:val="en-US"/>
         </w:rPr>
-        <w:t xml:space="preserve">Cross validation is used for better calculations for model trainings scores. The cross validation is important because it test our model more than one time and gets their means for average score. It divides the training set into k subsets, and it train the model with k-1 subset of k for k times. We divide our </w:t>
-      </w:r>
-      <w:r>
-        <w:rPr>
-          <w:rFonts w:ascii="Times New Roman" w:hAnsi="Times New Roman" w:cs="Times New Roman"/>
-          <w:sz w:val="22"/>
-          <w:szCs w:val="22"/>
-          <w:lang w:val="en-US"/>
-        </w:rPr>
         <w:lastRenderedPageBreak/>
-        <w:t xml:space="preserve">training data into five </w:t>
+        <w:t xml:space="preserve">Cross validation is used for better calculations for model trainings scores. The cross validation is important because it test our model more than one time and gets their means for average score. It divides the training set into k subsets, and it train the model with k-1 subset of k for k times. We divide our training data into five </w:t>
       </w:r>
       <w:r>
         <w:rPr>
@@ -1946,10 +2020,10 @@
           <w:lang w:val="en-US"/>
         </w:rPr>
       </w:pPr>
-      <w:hyperlink r:id="rId5" w:history="1">
+      <w:hyperlink r:id="rId6" w:history="1">
         <w:r>
           <w:rPr>
-            <w:rStyle w:val="Kpr"/>
+            <w:rStyle w:val="Hyperlink"/>
             <w:color w:val="1155CC"/>
             <w:sz w:val="22"/>
             <w:szCs w:val="22"/>
@@ -2083,10 +2157,10 @@
           <w:lang w:val="en-US"/>
         </w:rPr>
       </w:pPr>
-      <w:hyperlink r:id="rId6" w:history="1">
+      <w:hyperlink r:id="rId7" w:history="1">
         <w:r>
           <w:rPr>
-            <w:rStyle w:val="Kpr"/>
+            <w:rStyle w:val="Hyperlink"/>
             <w:color w:val="1155CC"/>
             <w:sz w:val="22"/>
             <w:szCs w:val="22"/>
@@ -2172,10 +2246,10 @@
           <w:lang w:val="en-US"/>
         </w:rPr>
       </w:pPr>
-      <w:hyperlink r:id="rId7" w:history="1">
+      <w:hyperlink r:id="rId8" w:history="1">
         <w:r>
           <w:rPr>
-            <w:rStyle w:val="Kpr"/>
+            <w:rStyle w:val="Hyperlink"/>
             <w:b/>
             <w:bCs/>
             <w:color w:val="1155CC"/>
@@ -2212,10 +2286,10 @@
         </w:rPr>
         <w:t xml:space="preserve">Retrieved from </w:t>
       </w:r>
-      <w:hyperlink r:id="rId8" w:history="1">
+      <w:hyperlink r:id="rId9" w:history="1">
         <w:r>
           <w:rPr>
-            <w:rStyle w:val="Kpr"/>
+            <w:rStyle w:val="Hyperlink"/>
             <w:b/>
             <w:bCs/>
             <w:color w:val="1155CC"/>
@@ -2298,10 +2372,10 @@
           <w:lang w:val="en-US"/>
         </w:rPr>
       </w:pPr>
-      <w:hyperlink r:id="rId9" w:history="1">
+      <w:hyperlink r:id="rId10" w:history="1">
         <w:r>
           <w:rPr>
-            <w:rStyle w:val="Kpr"/>
+            <w:rStyle w:val="Hyperlink"/>
             <w:b/>
             <w:bCs/>
             <w:color w:val="1155CC"/>
@@ -2335,10 +2409,10 @@
         </w:rPr>
         <w:t xml:space="preserve">Retrieved from </w:t>
       </w:r>
-      <w:hyperlink r:id="rId10" w:history="1">
+      <w:hyperlink r:id="rId11" w:history="1">
         <w:r>
           <w:rPr>
-            <w:rStyle w:val="Kpr"/>
+            <w:rStyle w:val="Hyperlink"/>
             <w:b/>
             <w:bCs/>
             <w:color w:val="1155CC"/>
@@ -2419,10 +2493,10 @@
           <w:lang w:val="en-US"/>
         </w:rPr>
       </w:pPr>
-      <w:hyperlink r:id="rId11" w:history="1">
+      <w:hyperlink r:id="rId12" w:history="1">
         <w:r>
           <w:rPr>
-            <w:rStyle w:val="Kpr"/>
+            <w:rStyle w:val="Hyperlink"/>
             <w:b/>
             <w:bCs/>
             <w:color w:val="1155CC"/>
@@ -2468,10 +2542,10 @@
           <w:lang w:val="en-US"/>
         </w:rPr>
       </w:pPr>
-      <w:hyperlink r:id="rId12" w:history="1">
+      <w:hyperlink r:id="rId13" w:history="1">
         <w:r>
           <w:rPr>
-            <w:rStyle w:val="Kpr"/>
+            <w:rStyle w:val="Hyperlink"/>
             <w:b/>
             <w:bCs/>
             <w:color w:val="1155CC"/>
@@ -2529,7 +2603,6 @@
           <w:szCs w:val="22"/>
           <w:lang w:val="en-US"/>
         </w:rPr>
-        <w:lastRenderedPageBreak/>
         <w:t>Starbucks data by province </w:t>
       </w:r>
     </w:p>
@@ -2551,10 +2624,10 @@
           <w:lang w:val="en-US"/>
         </w:rPr>
       </w:pPr>
-      <w:hyperlink r:id="rId13" w:history="1">
+      <w:hyperlink r:id="rId14" w:history="1">
         <w:r>
           <w:rPr>
-            <w:rStyle w:val="Kpr"/>
+            <w:rStyle w:val="Hyperlink"/>
             <w:b/>
             <w:bCs/>
             <w:color w:val="1155CC"/>
@@ -2588,10 +2661,10 @@
         </w:rPr>
         <w:t xml:space="preserve">Retrieved from </w:t>
       </w:r>
-      <w:hyperlink r:id="rId14" w:history="1">
+      <w:hyperlink r:id="rId15" w:history="1">
         <w:r>
           <w:rPr>
-            <w:rStyle w:val="Kpr"/>
+            <w:rStyle w:val="Hyperlink"/>
             <w:b/>
             <w:bCs/>
             <w:color w:val="1155CC"/>
@@ -2636,10 +2709,10 @@
         </w:rPr>
         <w:t>   </w:t>
       </w:r>
-      <w:hyperlink r:id="rId15" w:history="1">
+      <w:hyperlink r:id="rId16" w:history="1">
         <w:r>
           <w:rPr>
-            <w:rStyle w:val="Kpr"/>
+            <w:rStyle w:val="Hyperlink"/>
             <w:b/>
             <w:bCs/>
             <w:color w:val="1155CC"/>
@@ -2720,10 +2793,10 @@
           <w:lang w:val="en-US"/>
         </w:rPr>
       </w:pPr>
-      <w:hyperlink r:id="rId16" w:history="1">
+      <w:hyperlink r:id="rId17" w:history="1">
         <w:r>
           <w:rPr>
-            <w:rStyle w:val="Kpr"/>
+            <w:rStyle w:val="Hyperlink"/>
             <w:b/>
             <w:bCs/>
             <w:color w:val="1155CC"/>
@@ -4289,115 +4362,35 @@
   </w:num>
   <w:num w:numId="7" w16cid:durableId="614941734">
     <w:abstractNumId w:val="4"/>
-    <w:lvlOverride w:ilvl="1">
-      <w:lvl w:ilvl="1">
-        <w:numFmt w:val="bullet"/>
-        <w:lvlText w:val=""/>
-        <w:lvlJc w:val="left"/>
-        <w:pPr>
-          <w:tabs>
-            <w:tab w:val="num" w:pos="1440"/>
-          </w:tabs>
-          <w:ind w:left="1440" w:hanging="360"/>
-        </w:pPr>
-        <w:rPr>
-          <w:rFonts w:ascii="Symbol" w:hAnsi="Symbol" w:hint="default"/>
-          <w:sz w:val="20"/>
-        </w:rPr>
-      </w:lvl>
-    </w:lvlOverride>
+    <w:lvlOverride w:ilvl="0"/>
   </w:num>
   <w:num w:numId="8" w16cid:durableId="814878809">
     <w:abstractNumId w:val="6"/>
   </w:num>
   <w:num w:numId="9" w16cid:durableId="1846364954">
     <w:abstractNumId w:val="6"/>
-    <w:lvlOverride w:ilvl="1">
-      <w:lvl w:ilvl="1">
-        <w:numFmt w:val="bullet"/>
-        <w:lvlText w:val=""/>
-        <w:lvlJc w:val="left"/>
-        <w:pPr>
-          <w:tabs>
-            <w:tab w:val="num" w:pos="1440"/>
-          </w:tabs>
-          <w:ind w:left="1440" w:hanging="360"/>
-        </w:pPr>
-        <w:rPr>
-          <w:rFonts w:ascii="Symbol" w:hAnsi="Symbol" w:hint="default"/>
-          <w:sz w:val="20"/>
-        </w:rPr>
-      </w:lvl>
-    </w:lvlOverride>
+    <w:lvlOverride w:ilvl="0"/>
   </w:num>
   <w:num w:numId="10" w16cid:durableId="1712994882">
     <w:abstractNumId w:val="1"/>
   </w:num>
   <w:num w:numId="11" w16cid:durableId="265577943">
     <w:abstractNumId w:val="1"/>
-    <w:lvlOverride w:ilvl="1">
-      <w:lvl w:ilvl="1">
-        <w:numFmt w:val="bullet"/>
-        <w:lvlText w:val=""/>
-        <w:lvlJc w:val="left"/>
-        <w:pPr>
-          <w:tabs>
-            <w:tab w:val="num" w:pos="1440"/>
-          </w:tabs>
-          <w:ind w:left="1440" w:hanging="360"/>
-        </w:pPr>
-        <w:rPr>
-          <w:rFonts w:ascii="Symbol" w:hAnsi="Symbol" w:hint="default"/>
-          <w:sz w:val="20"/>
-        </w:rPr>
-      </w:lvl>
-    </w:lvlOverride>
+    <w:lvlOverride w:ilvl="0"/>
   </w:num>
   <w:num w:numId="12" w16cid:durableId="752554953">
     <w:abstractNumId w:val="9"/>
   </w:num>
   <w:num w:numId="13" w16cid:durableId="1313365355">
     <w:abstractNumId w:val="9"/>
-    <w:lvlOverride w:ilvl="1">
-      <w:lvl w:ilvl="1">
-        <w:numFmt w:val="bullet"/>
-        <w:lvlText w:val=""/>
-        <w:lvlJc w:val="left"/>
-        <w:pPr>
-          <w:tabs>
-            <w:tab w:val="num" w:pos="1440"/>
-          </w:tabs>
-          <w:ind w:left="1440" w:hanging="360"/>
-        </w:pPr>
-        <w:rPr>
-          <w:rFonts w:ascii="Symbol" w:hAnsi="Symbol" w:hint="default"/>
-          <w:sz w:val="20"/>
-        </w:rPr>
-      </w:lvl>
-    </w:lvlOverride>
+    <w:lvlOverride w:ilvl="0"/>
   </w:num>
   <w:num w:numId="14" w16cid:durableId="1796365372">
     <w:abstractNumId w:val="8"/>
   </w:num>
   <w:num w:numId="15" w16cid:durableId="1210536011">
     <w:abstractNumId w:val="8"/>
-    <w:lvlOverride w:ilvl="1">
-      <w:lvl w:ilvl="1">
-        <w:numFmt w:val="bullet"/>
-        <w:lvlText w:val=""/>
-        <w:lvlJc w:val="left"/>
-        <w:pPr>
-          <w:tabs>
-            <w:tab w:val="num" w:pos="1440"/>
-          </w:tabs>
-          <w:ind w:left="1440" w:hanging="360"/>
-        </w:pPr>
-        <w:rPr>
-          <w:rFonts w:ascii="Symbol" w:hAnsi="Symbol" w:hint="default"/>
-          <w:sz w:val="20"/>
-        </w:rPr>
-      </w:lvl>
-    </w:lvlOverride>
+    <w:lvlOverride w:ilvl="0"/>
   </w:num>
 </w:numbering>
 </file>
@@ -4411,7 +4404,7 @@
         <w:kern w:val="2"/>
         <w:sz w:val="24"/>
         <w:szCs w:val="24"/>
-        <w:lang w:eastAsia="en-US" w:bidi="ar-SA"/>
+        <w:lang w:val="en-TR" w:eastAsia="en-US" w:bidi="ar-SA"/>
         <w14:ligatures w14:val="standardContextual"/>
       </w:rPr>
     </w:rPrDefault>
@@ -4799,13 +4792,13 @@
     <w:name w:val="Normal"/>
     <w:qFormat/>
   </w:style>
-  <w:style w:type="character" w:default="1" w:styleId="VarsaylanParagrafYazTipi">
+  <w:style w:type="character" w:default="1" w:styleId="DefaultParagraphFont">
     <w:name w:val="Default Paragraph Font"/>
     <w:uiPriority w:val="1"/>
     <w:semiHidden/>
     <w:unhideWhenUsed/>
   </w:style>
-  <w:style w:type="table" w:default="1" w:styleId="NormalTablo">
+  <w:style w:type="table" w:default="1" w:styleId="TableNormal">
     <w:name w:val="Normal Table"/>
     <w:uiPriority w:val="99"/>
     <w:semiHidden/>
@@ -4820,15 +4813,15 @@
       </w:tblCellMar>
     </w:tblPr>
   </w:style>
-  <w:style w:type="numbering" w:default="1" w:styleId="ListeYok">
+  <w:style w:type="numbering" w:default="1" w:styleId="NoList">
     <w:name w:val="No List"/>
     <w:uiPriority w:val="99"/>
     <w:semiHidden/>
     <w:unhideWhenUsed/>
   </w:style>
-  <w:style w:type="character" w:styleId="Kpr">
+  <w:style w:type="character" w:styleId="Hyperlink">
     <w:name w:val="Hyperlink"/>
-    <w:basedOn w:val="VarsaylanParagrafYazTipi"/>
+    <w:basedOn w:val="DefaultParagraphFont"/>
     <w:uiPriority w:val="99"/>
     <w:unhideWhenUsed/>
     <w:rsid w:val="00271903"/>
@@ -4837,9 +4830,9 @@
       <w:u w:val="single"/>
     </w:rPr>
   </w:style>
-  <w:style w:type="character" w:styleId="zmlenmeyenBahsetme">
+  <w:style w:type="character" w:styleId="UnresolvedMention">
     <w:name w:val="Unresolved Mention"/>
-    <w:basedOn w:val="VarsaylanParagrafYazTipi"/>
+    <w:basedOn w:val="DefaultParagraphFont"/>
     <w:uiPriority w:val="99"/>
     <w:semiHidden/>
     <w:unhideWhenUsed/>
@@ -4867,7 +4860,7 @@
   </w:style>
   <w:style w:type="character" w:customStyle="1" w:styleId="apple-tab-span">
     <w:name w:val="apple-tab-span"/>
-    <w:basedOn w:val="VarsaylanParagrafYazTipi"/>
+    <w:basedOn w:val="DefaultParagraphFont"/>
     <w:rsid w:val="00ED0143"/>
   </w:style>
 </w:styles>

</xml_diff>